<commit_message>
intro draft done. --Spencer
</commit_message>
<xml_diff>
--- a/Final_Paper.docx
+++ b/Final_Paper.docx
@@ -326,9 +326,9 @@
       </w:pPr>
       <w:r>
         <w:rPr>
-          <w:rFonts w:ascii="PMingLiU"/>
-          <w:spacing w:val="28"/>
-          <w:w w:val="118"/>
+          <w:rFonts w:ascii="PMingLiU" w:eastAsia="PMingLiU" w:hAnsi="PMingLiU"/>
+          <w:spacing w:val="-2"/>
+          <w:w w:val="115"/>
           <w:sz w:val="16"/>
           <w:szCs w:val="16"/>
         </w:rPr>
@@ -336,13 +336,23 @@
       </w:r>
       <w:r>
         <w:rPr>
-          <w:rFonts w:ascii="PMingLiU"/>
-          <w:spacing w:val="28"/>
-          <w:w w:val="118"/>
+          <w:rFonts w:ascii="PMingLiU" w:eastAsia="PMingLiU" w:hAnsi="PMingLiU"/>
+          <w:spacing w:val="-2"/>
+          <w:w w:val="115"/>
           <w:sz w:val="16"/>
           <w:szCs w:val="16"/>
         </w:rPr>
         <w:t>,</w:t>
+      </w:r>
+      <w:r>
+        <w:rPr>
+          <w:rFonts w:ascii="PMingLiU" w:eastAsia="PMingLiU" w:hAnsi="PMingLiU"/>
+          <w:spacing w:val="-2"/>
+          <w:w w:val="115"/>
+          <w:sz w:val="16"/>
+          <w:szCs w:val="16"/>
+        </w:rPr>
+        <w:t xml:space="preserve"> </w:t>
       </w:r>
       <w:r>
         <w:rPr>
@@ -477,8 +487,6 @@
         </w:rPr>
         <w:t xml:space="preserve"> bases as a means to analyze the problem structure. </w:t>
       </w:r>
-      <w:bookmarkStart w:id="0" w:name="_GoBack"/>
-      <w:bookmarkEnd w:id="0"/>
     </w:p>
     <w:p>
       <w:pPr>
@@ -503,13 +511,6 @@
         </w:rPr>
         <w:t>Introduction</w:t>
       </w:r>
-      <w:r>
-        <w:rPr>
-          <w:spacing w:val="-2"/>
-          <w:w w:val="145"/>
-        </w:rPr>
-        <w:t xml:space="preserve"> (include previous work)</w:t>
-      </w:r>
     </w:p>
     <w:p>
       <w:pPr>
@@ -518,6 +519,7 @@
           <w:tab w:val="left" w:pos="4262"/>
         </w:tabs>
         <w:spacing w:before="227"/>
+        <w:jc w:val="both"/>
         <w:rPr>
           <w:rFonts w:cs="PMingLiU"/>
         </w:rPr>
@@ -604,6 +606,7 @@
           <w:tab w:val="left" w:pos="4262"/>
         </w:tabs>
         <w:spacing w:before="227"/>
+        <w:jc w:val="both"/>
         <w:rPr>
           <w:rFonts w:cs="PMingLiU"/>
         </w:rPr>
@@ -650,7 +653,15 @@
         <w:rPr>
           <w:rFonts w:cs="PMingLiU"/>
         </w:rPr>
-        <w:t xml:space="preserve">SAT beginnings [1] techniques such as pruning [2] and clause learning [3] have increased their efficiency and success. </w:t>
+        <w:t>SAT beginnings [1] techniques such as pruning [2] and clause learning [3] have increased their efficiency and succe</w:t>
+      </w:r>
+      <w:bookmarkStart w:id="0" w:name="_GoBack"/>
+      <w:bookmarkEnd w:id="0"/>
+      <w:r>
+        <w:rPr>
+          <w:rFonts w:cs="PMingLiU"/>
+        </w:rPr>
+        <w:t xml:space="preserve">ss. </w:t>
       </w:r>
     </w:p>
     <w:p>
@@ -660,29 +671,46 @@
           <w:tab w:val="left" w:pos="4262"/>
         </w:tabs>
         <w:spacing w:before="227"/>
-        <w:rPr>
-          <w:rFonts w:cs="PMingLiU"/>
-        </w:rPr>
-      </w:pPr>
-      <w:r>
-        <w:rPr>
-          <w:rFonts w:cs="PMingLiU"/>
-        </w:rPr>
-        <w:t>Solving for SAT-problems involves SAT-solvers. Most are based on the Davis-Putnam [1] and Davis-</w:t>
-      </w:r>
-      <w:proofErr w:type="spellStart"/>
-      <w:r>
-        <w:rPr>
-          <w:rFonts w:cs="PMingLiU"/>
-        </w:rPr>
-        <w:t>Logemann</w:t>
-      </w:r>
-      <w:proofErr w:type="spellEnd"/>
-      <w:r>
-        <w:rPr>
-          <w:rFonts w:cs="PMingLiU"/>
-        </w:rPr>
-        <w:t>-Loveland [2] procedures (DPLL), which performs</w:t>
+        <w:jc w:val="both"/>
+        <w:rPr>
+          <w:rFonts w:cs="PMingLiU"/>
+        </w:rPr>
+      </w:pPr>
+      <w:r>
+        <w:rPr>
+          <w:rFonts w:cs="PMingLiU"/>
+        </w:rPr>
+        <w:t>To im</w:t>
+      </w:r>
+      <w:r>
+        <w:rPr>
+          <w:rFonts w:cs="PMingLiU"/>
+        </w:rPr>
+        <w:t xml:space="preserve">prove SAT efficiency studies </w:t>
+      </w:r>
+      <w:r>
+        <w:rPr>
+          <w:rFonts w:cs="PMingLiU"/>
+        </w:rPr>
+        <w:t>have looked at preprocessing the CNF-formulae in an attempt to decrease the problem size</w:t>
+      </w:r>
+      <w:r>
+        <w:rPr>
+          <w:rFonts w:cs="PMingLiU"/>
+        </w:rPr>
+        <w:t>. Some experiments contrarily increased problem size while others d</w:t>
+      </w:r>
+      <w:r>
+        <w:rPr>
+          <w:rFonts w:cs="PMingLiU"/>
+        </w:rPr>
+        <w:t>emonstrate</w:t>
+      </w:r>
+      <w:r>
+        <w:rPr>
+          <w:rFonts w:cs="PMingLiU"/>
+        </w:rPr>
+        <w:t>d</w:t>
       </w:r>
       <w:r>
         <w:rPr>
@@ -694,56 +722,32 @@
         <w:rPr>
           <w:rFonts w:cs="PMingLiU"/>
         </w:rPr>
-        <w:t>recursive branching and unit propagation over clauses. This technique is aided by concepts</w:t>
-      </w:r>
-      <w:r>
-        <w:rPr>
-          <w:rFonts w:cs="PMingLiU"/>
-        </w:rPr>
-        <w:t xml:space="preserve"> </w:t>
-      </w:r>
-      <w:r>
-        <w:rPr>
-          <w:rFonts w:cs="PMingLiU"/>
-        </w:rPr>
-        <w:t>such as constraint-propagation [3], conflict analysis [4], and learning [5], which</w:t>
-      </w:r>
-      <w:r>
-        <w:rPr>
-          <w:rFonts w:cs="PMingLiU"/>
-        </w:rPr>
-        <w:t xml:space="preserve"> </w:t>
-      </w:r>
-      <w:r>
-        <w:rPr>
-          <w:rFonts w:cs="PMingLiU"/>
-        </w:rPr>
-        <w:t>enable non-chronological backtracking [4] [6] [7], pruning the search space and reducing</w:t>
-      </w:r>
-      <w:r>
-        <w:rPr>
-          <w:rFonts w:cs="PMingLiU"/>
-        </w:rPr>
-        <w:t xml:space="preserve"> </w:t>
-      </w:r>
-      <w:r>
-        <w:rPr>
-          <w:rFonts w:cs="PMingLiU"/>
-        </w:rPr>
-        <w:t>overall search time.</w:t>
-      </w:r>
-    </w:p>
-    <w:p>
-      <w:pPr>
-        <w:pStyle w:val="BodyText"/>
-        <w:tabs>
-          <w:tab w:val="left" w:pos="4262"/>
-        </w:tabs>
-        <w:spacing w:before="227"/>
-        <w:rPr>
-          <w:rFonts w:cs="PMingLiU"/>
-        </w:rPr>
-      </w:pPr>
+        <w:t>improved</w:t>
+      </w:r>
+      <w:r>
+        <w:rPr>
+          <w:rFonts w:cs="PMingLiU"/>
+        </w:rPr>
+        <w:t xml:space="preserve"> SAT-search efficiency </w:t>
+      </w:r>
+      <w:r>
+        <w:rPr>
+          <w:rFonts w:cs="PMingLiU"/>
+        </w:rPr>
+        <w:t>in regard to</w:t>
+      </w:r>
+      <w:r>
+        <w:rPr>
+          <w:rFonts w:cs="PMingLiU"/>
+        </w:rPr>
+        <w:t xml:space="preserve"> solve time, conflicts, number of decisions, etc.</w:t>
+      </w:r>
+      <w:r>
+        <w:rPr>
+          <w:rFonts w:cs="PMingLiU"/>
+        </w:rPr>
+        <w:t xml:space="preserve"> [4]</w:t>
+      </w:r>
     </w:p>
     <w:p>
       <w:pPr>
@@ -766,7 +770,14 @@
           <w:spacing w:val="-2"/>
           <w:w w:val="145"/>
         </w:rPr>
-        <w:t>Previous Work</w:t>
+        <w:t>Theory</w:t>
+      </w:r>
+      <w:r>
+        <w:rPr>
+          <w:spacing w:val="-2"/>
+          <w:w w:val="145"/>
+        </w:rPr>
+        <w:t xml:space="preserve"> </w:t>
       </w:r>
     </w:p>
     <w:p>
@@ -790,14 +801,30 @@
           <w:spacing w:val="-2"/>
           <w:w w:val="145"/>
         </w:rPr>
-        <w:t>Theory</w:t>
-      </w:r>
+        <w:t xml:space="preserve">Algorithm </w:t>
+      </w:r>
+      <w:proofErr w:type="spellStart"/>
       <w:r>
         <w:rPr>
           <w:spacing w:val="-2"/>
           <w:w w:val="145"/>
         </w:rPr>
+        <w:t>Implintation</w:t>
+      </w:r>
+      <w:proofErr w:type="spellEnd"/>
+      <w:r>
+        <w:rPr>
+          <w:spacing w:val="-2"/>
+          <w:w w:val="145"/>
+        </w:rPr>
         <w:t xml:space="preserve"> </w:t>
+      </w:r>
+      <w:r>
+        <w:rPr>
+          <w:spacing w:val="-2"/>
+          <w:w w:val="145"/>
+        </w:rPr>
+        <w:t>(CNF to Graph, Partitioning, Graph to Poly, Ordering, Ply to CNF, Sat)</w:t>
       </w:r>
     </w:p>
     <w:p>
@@ -821,30 +848,7 @@
           <w:spacing w:val="-2"/>
           <w:w w:val="145"/>
         </w:rPr>
-        <w:t xml:space="preserve">Algorithm </w:t>
-      </w:r>
-      <w:proofErr w:type="spellStart"/>
-      <w:r>
-        <w:rPr>
-          <w:spacing w:val="-2"/>
-          <w:w w:val="145"/>
-        </w:rPr>
-        <w:t>Implintation</w:t>
-      </w:r>
-      <w:proofErr w:type="spellEnd"/>
-      <w:r>
-        <w:rPr>
-          <w:spacing w:val="-2"/>
-          <w:w w:val="145"/>
-        </w:rPr>
-        <w:t xml:space="preserve"> </w:t>
-      </w:r>
-      <w:r>
-        <w:rPr>
-          <w:spacing w:val="-2"/>
-          <w:w w:val="145"/>
-        </w:rPr>
-        <w:t>(CNF to Graph, Partitioning, Graph to Poly, Ordering, Ply to CNF, Sat)</w:t>
+        <w:t>Results</w:t>
       </w:r>
     </w:p>
     <w:p>
@@ -868,7 +872,7 @@
           <w:spacing w:val="-2"/>
           <w:w w:val="145"/>
         </w:rPr>
-        <w:t>Results</w:t>
+        <w:t>Conclusion</w:t>
       </w:r>
     </w:p>
     <w:p>
@@ -892,30 +896,6 @@
           <w:spacing w:val="-2"/>
           <w:w w:val="145"/>
         </w:rPr>
-        <w:t>Conclusion</w:t>
-      </w:r>
-    </w:p>
-    <w:p>
-      <w:pPr>
-        <w:pStyle w:val="BodyText"/>
-        <w:numPr>
-          <w:ilvl w:val="0"/>
-          <w:numId w:val="2"/>
-        </w:numPr>
-        <w:tabs>
-          <w:tab w:val="left" w:pos="4262"/>
-        </w:tabs>
-        <w:spacing w:before="227"/>
-        <w:jc w:val="left"/>
-        <w:rPr>
-          <w:rFonts w:cs="PMingLiU"/>
-        </w:rPr>
-      </w:pPr>
-      <w:r>
-        <w:rPr>
-          <w:spacing w:val="-2"/>
-          <w:w w:val="145"/>
-        </w:rPr>
         <w:t>Bibliography</w:t>
       </w:r>
     </w:p>
@@ -1049,6 +1029,90 @@
       <w:r>
         <w:t xml:space="preserve"> of clause learning. JAIR, 22:319–351, Dec. 2004.</w:t>
       </w:r>
+    </w:p>
+    <w:p>
+      <w:pPr>
+        <w:pStyle w:val="BodyText"/>
+        <w:spacing w:line="287" w:lineRule="exact"/>
+        <w:ind w:left="337"/>
+      </w:pPr>
+      <w:r>
+        <w:t xml:space="preserve">[4] </w:t>
+      </w:r>
+      <w:r>
+        <w:t xml:space="preserve">A </w:t>
+      </w:r>
+      <w:proofErr w:type="spellStart"/>
+      <w:r>
+        <w:t>Groebner</w:t>
+      </w:r>
+      <w:proofErr w:type="spellEnd"/>
+      <w:r>
+        <w:t xml:space="preserve"> Basis Approach to CNF formulae </w:t>
+      </w:r>
+      <w:proofErr w:type="gramStart"/>
+      <w:r>
+        <w:t>Preprocessing</w:t>
+      </w:r>
+      <w:proofErr w:type="gramEnd"/>
+      <w:r>
+        <w:t xml:space="preserve">. </w:t>
+      </w:r>
+      <w:proofErr w:type="gramStart"/>
+      <w:r>
+        <w:t xml:space="preserve">Chris </w:t>
+      </w:r>
+      <w:proofErr w:type="spellStart"/>
+      <w:r>
+        <w:t>Condrat</w:t>
+      </w:r>
+      <w:proofErr w:type="spellEnd"/>
+      <w:r>
+        <w:t xml:space="preserve"> and </w:t>
+      </w:r>
+      <w:proofErr w:type="spellStart"/>
+      <w:r>
+        <w:t>Priyank</w:t>
+      </w:r>
+      <w:proofErr w:type="spellEnd"/>
+      <w:r>
+        <w:t xml:space="preserve"> </w:t>
+      </w:r>
+      <w:proofErr w:type="spellStart"/>
+      <w:r>
+        <w:t>Kalla</w:t>
+      </w:r>
+      <w:proofErr w:type="spellEnd"/>
+      <w:r>
+        <w:t>.</w:t>
+      </w:r>
+      <w:proofErr w:type="gramEnd"/>
+      <w:r>
+        <w:t xml:space="preserve"> Intl. Conference on Tools and Algorithms for the Construction and Analysis of Systems (TACAS), O. </w:t>
+      </w:r>
+      <w:proofErr w:type="spellStart"/>
+      <w:r>
+        <w:t>Grumberg</w:t>
+      </w:r>
+      <w:proofErr w:type="spellEnd"/>
+      <w:r>
+        <w:t xml:space="preserve"> and M. </w:t>
+      </w:r>
+      <w:proofErr w:type="spellStart"/>
+      <w:r>
+        <w:t>Huth</w:t>
+      </w:r>
+      <w:proofErr w:type="spellEnd"/>
+      <w:r>
+        <w:t xml:space="preserve"> (Eds.) Lecture Notes in Computer Science (LNCS) vol. 4424, pp. 618-631, March 2007.</w:t>
+      </w:r>
+    </w:p>
+    <w:p>
+      <w:pPr>
+        <w:pStyle w:val="BodyText"/>
+        <w:spacing w:line="287" w:lineRule="exact"/>
+        <w:ind w:left="337"/>
+      </w:pPr>
     </w:p>
     <w:sectPr>
       <w:pgSz w:w="12240" w:h="15840"/>

</xml_diff>